<commit_message>
updated test reports images
</commit_message>
<xml_diff>
--- a/Image to Text Extraction/Reports/Blood Count Reports.docx
+++ b/Image to Text Extraction/Reports/Blood Count Reports.docx
@@ -13,7 +13,13 @@
         <w:rPr>
           <w:sz w:val="24"/>
         </w:rPr>
-        <w:t>Date      :   28 / 05 / 20</w:t>
+        <w:t xml:space="preserve">Date      :   05 / 28 </w:t>
+      </w:r>
+      <w:r>
+        <w:rPr>
+          <w:sz w:val="24"/>
+        </w:rPr>
+        <w:t>/ 19</w:t>
       </w:r>
     </w:p>
     <w:p>

</xml_diff>